<commit_message>
requisitos analizados por Danilo Neri e Guilherme Vital
</commit_message>
<xml_diff>
--- a/Documentos/Template_inicial.docx
+++ b/Documentos/Template_inicial.docx
@@ -59,8 +59,13 @@
       <w:r>
         <w:br/>
       </w:r>
-      <w:r>
-        <w:t>Easy Key</w:t>
+      <w:proofErr w:type="spellStart"/>
+      <w:r>
+        <w:t>Easy</w:t>
+      </w:r>
+      <w:proofErr w:type="spellEnd"/>
+      <w:r>
+        <w:t xml:space="preserve"> Key</w:t>
       </w:r>
     </w:p>
     <w:p>
@@ -395,8 +400,6 @@
             <w:r>
               <w:t>7</w:t>
             </w:r>
-            <w:bookmarkStart w:id="0" w:name="_GoBack"/>
-            <w:bookmarkEnd w:id="0"/>
           </w:p>
         </w:tc>
         <w:tc>
@@ -510,7 +513,7 @@
       </w:r>
     </w:p>
     <w:p/>
-    <w:bookmarkStart w:id="1" w:name="_Toc71967822"/>
+    <w:bookmarkStart w:id="0" w:name="_Toc71967822"/>
     <w:p>
       <w:pPr>
         <w:pStyle w:val="Sumrio1"/>
@@ -980,14 +983,14 @@
           <w:numId w:val="10"/>
         </w:numPr>
       </w:pPr>
-      <w:bookmarkStart w:id="2" w:name="_Toc101772262"/>
-      <w:bookmarkStart w:id="3" w:name="_Toc395708272"/>
+      <w:bookmarkStart w:id="1" w:name="_Toc101772262"/>
+      <w:bookmarkStart w:id="2" w:name="_Toc395708272"/>
       <w:r>
         <w:t>Escopo do Sistema</w:t>
       </w:r>
+      <w:bookmarkEnd w:id="0"/>
       <w:bookmarkEnd w:id="1"/>
       <w:bookmarkEnd w:id="2"/>
-      <w:bookmarkEnd w:id="3"/>
     </w:p>
     <w:p/>
     <w:p>
@@ -1037,13 +1040,13 @@
           <w:numId w:val="10"/>
         </w:numPr>
       </w:pPr>
-      <w:bookmarkStart w:id="4" w:name="_Toc37747331"/>
-      <w:bookmarkStart w:id="5" w:name="_Toc71967823"/>
+      <w:bookmarkStart w:id="3" w:name="_Toc37747331"/>
+      <w:bookmarkStart w:id="4" w:name="_Toc71967823"/>
       <w:r>
         <w:t xml:space="preserve"> </w:t>
       </w:r>
-      <w:bookmarkStart w:id="6" w:name="_Toc101772263"/>
-      <w:bookmarkStart w:id="7" w:name="_Toc395708273"/>
+      <w:bookmarkStart w:id="5" w:name="_Toc101772263"/>
+      <w:bookmarkStart w:id="6" w:name="_Toc395708273"/>
       <w:r>
         <w:t>Iden</w:t>
       </w:r>
@@ -1056,10 +1059,10 @@
       <w:r>
         <w:t>Requisitos</w:t>
       </w:r>
+      <w:bookmarkEnd w:id="3"/>
       <w:bookmarkEnd w:id="4"/>
       <w:bookmarkEnd w:id="5"/>
       <w:bookmarkEnd w:id="6"/>
-      <w:bookmarkEnd w:id="7"/>
     </w:p>
     <w:p>
       <w:pPr>
@@ -1076,11 +1079,11 @@
       <w:pPr>
         <w:pStyle w:val="Ttulo2"/>
       </w:pPr>
-      <w:bookmarkStart w:id="8" w:name="_Toc395708274"/>
+      <w:bookmarkStart w:id="7" w:name="_Toc395708274"/>
       <w:r>
         <w:t>2.1 Requisitos Funcionais</w:t>
       </w:r>
-      <w:bookmarkEnd w:id="8"/>
+      <w:bookmarkEnd w:id="7"/>
     </w:p>
     <w:p>
       <w:pPr>
@@ -1110,8 +1113,8 @@
       </w:tblPr>
       <w:tblGrid>
         <w:gridCol w:w="630"/>
-        <w:gridCol w:w="2416"/>
-        <w:gridCol w:w="2902"/>
+        <w:gridCol w:w="2425"/>
+        <w:gridCol w:w="2893"/>
         <w:gridCol w:w="1397"/>
         <w:gridCol w:w="1287"/>
         <w:gridCol w:w="997"/>
@@ -1401,7 +1404,10 @@
               <w:t xml:space="preserve">tro </w:t>
             </w:r>
             <w:r>
-              <w:t>dos usuários</w:t>
+              <w:t>de</w:t>
+            </w:r>
+            <w:r>
+              <w:t xml:space="preserve"> usuários</w:t>
             </w:r>
             <w:r>
               <w:t>.</w:t>
@@ -1540,7 +1546,19 @@
               <w:jc w:val="center"/>
             </w:pPr>
             <w:r>
-              <w:t>O sistema deve permitir a cadastro dos dados básicos do cliente.</w:t>
+              <w:t>O siste</w:t>
+            </w:r>
+            <w:r>
+              <w:t>ma deve permitir a cadastro dos</w:t>
+            </w:r>
+            <w:r>
+              <w:t xml:space="preserve"> cliente</w:t>
+            </w:r>
+            <w:r>
+              <w:t>s</w:t>
+            </w:r>
+            <w:r>
+              <w:t>.</w:t>
             </w:r>
           </w:p>
         </w:tc>
@@ -1566,7 +1584,15 @@
               <w:t xml:space="preserve"> cadastre o nome, o telefone,</w:t>
             </w:r>
             <w:r>
-              <w:t xml:space="preserve"> email </w:t>
+              <w:t xml:space="preserve"> </w:t>
+            </w:r>
+            <w:proofErr w:type="spellStart"/>
+            <w:r>
+              <w:t>email</w:t>
+            </w:r>
+            <w:proofErr w:type="spellEnd"/>
+            <w:r>
+              <w:t xml:space="preserve"> </w:t>
             </w:r>
             <w:r>
               <w:t>e data do atendimento a</w:t>
@@ -1805,7 +1831,19 @@
               <w:t>O sistema d</w:t>
             </w:r>
             <w:r>
-              <w:t xml:space="preserve">eve possuir a função Livre </w:t>
+              <w:t xml:space="preserve">eve possuir a função </w:t>
+            </w:r>
+            <w:r>
+              <w:t>“l</w:t>
+            </w:r>
+            <w:r>
+              <w:t>ivre</w:t>
+            </w:r>
+            <w:r>
+              <w:t>”</w:t>
+            </w:r>
+            <w:r>
+              <w:t xml:space="preserve"> </w:t>
             </w:r>
             <w:r>
               <w:t>nos terminais de atendimento.</w:t>
@@ -1938,7 +1976,19 @@
               <w:jc w:val="center"/>
             </w:pPr>
             <w:r>
-              <w:t>O sistema deve possuir a função Ocupado nos terminais de atendimento.</w:t>
+              <w:t>O</w:t>
+            </w:r>
+            <w:r>
+              <w:t xml:space="preserve"> sistema deve possuir a função “o</w:t>
+            </w:r>
+            <w:r>
+              <w:t>cupado</w:t>
+            </w:r>
+            <w:r>
+              <w:t>”</w:t>
+            </w:r>
+            <w:r>
+              <w:t xml:space="preserve"> nos terminais de atendimento.</w:t>
             </w:r>
           </w:p>
         </w:tc>
@@ -2065,7 +2115,16 @@
           </w:tcPr>
           <w:p>
             <w:r>
-              <w:t xml:space="preserve"> O sistema deve permitir a consulta aos atendimentos realizados.</w:t>
+              <w:t xml:space="preserve"> O sistema deve permitir a </w:t>
+            </w:r>
+            <w:r>
+              <w:t>consulta</w:t>
+            </w:r>
+            <w:r>
+              <w:t xml:space="preserve"> ao</w:t>
+            </w:r>
+            <w:r>
+              <w:t>s atendimentos realizados.</w:t>
             </w:r>
           </w:p>
         </w:tc>
@@ -2221,7 +2280,31 @@
               <w:rPr>
                 <w:rFonts w:eastAsia="Arial" w:cs="Arial"/>
               </w:rPr>
-              <w:t>Funcionalidade que deverá fornecer uma tela de login para os usuários com as opções usuário e senha.</w:t>
+              <w:t xml:space="preserve">Funcionalidade que </w:t>
+            </w:r>
+            <w:r>
+              <w:rPr>
+                <w:rFonts w:eastAsia="Arial" w:cs="Arial"/>
+              </w:rPr>
+              <w:t xml:space="preserve">irá autenticar e permitir </w:t>
+            </w:r>
+            <w:r>
+              <w:rPr>
+                <w:rFonts w:eastAsia="Arial" w:cs="Arial"/>
+              </w:rPr>
+              <w:t xml:space="preserve">os usuários </w:t>
+            </w:r>
+            <w:r>
+              <w:rPr>
+                <w:rFonts w:eastAsia="Arial" w:cs="Arial"/>
+              </w:rPr>
+              <w:t>utilizarem as funções do sistema</w:t>
+            </w:r>
+            <w:r>
+              <w:rPr>
+                <w:rFonts w:eastAsia="Arial" w:cs="Arial"/>
+              </w:rPr>
+              <w:t>.</w:t>
             </w:r>
           </w:p>
         </w:tc>
@@ -2286,336 +2369,6 @@
           </w:p>
         </w:tc>
       </w:tr>
-      <w:tr>
-        <w:trPr>
-          <w:cantSplit/>
-        </w:trPr>
-        <w:tc>
-          <w:tcPr>
-            <w:tcW w:w="0" w:type="auto"/>
-            <w:tcBorders>
-              <w:top w:val="dotted" w:sz="4" w:space="0" w:color="auto"/>
-              <w:left w:val="dotted" w:sz="4" w:space="0" w:color="auto"/>
-              <w:bottom w:val="dotted" w:sz="4" w:space="0" w:color="auto"/>
-              <w:right w:val="dotted" w:sz="4" w:space="0" w:color="auto"/>
-            </w:tcBorders>
-            <w:vAlign w:val="center"/>
-          </w:tcPr>
-          <w:p>
-            <w:pPr>
-              <w:jc w:val="center"/>
-            </w:pPr>
-            <w:r>
-              <w:t>RF08</w:t>
-            </w:r>
-          </w:p>
-        </w:tc>
-        <w:tc>
-          <w:tcPr>
-            <w:tcW w:w="0" w:type="auto"/>
-            <w:tcBorders>
-              <w:top w:val="dotted" w:sz="4" w:space="0" w:color="auto"/>
-              <w:left w:val="nil"/>
-              <w:bottom w:val="dotted" w:sz="4" w:space="0" w:color="auto"/>
-              <w:right w:val="dotted" w:sz="4" w:space="0" w:color="auto"/>
-            </w:tcBorders>
-            <w:vAlign w:val="center"/>
-          </w:tcPr>
-          <w:p>
-            <w:pPr>
-              <w:jc w:val="center"/>
-            </w:pPr>
-          </w:p>
-        </w:tc>
-        <w:tc>
-          <w:tcPr>
-            <w:tcW w:w="0" w:type="auto"/>
-            <w:tcBorders>
-              <w:top w:val="dotted" w:sz="4" w:space="0" w:color="auto"/>
-              <w:left w:val="nil"/>
-              <w:bottom w:val="dotted" w:sz="4" w:space="0" w:color="auto"/>
-              <w:right w:val="dotted" w:sz="4" w:space="0" w:color="auto"/>
-            </w:tcBorders>
-            <w:vAlign w:val="center"/>
-          </w:tcPr>
-          <w:p>
-            <w:pPr>
-              <w:rPr>
-                <w:rFonts w:eastAsia="Arial" w:cs="Arial"/>
-              </w:rPr>
-            </w:pPr>
-          </w:p>
-        </w:tc>
-        <w:tc>
-          <w:tcPr>
-            <w:tcW w:w="0" w:type="auto"/>
-            <w:tcBorders>
-              <w:top w:val="dotted" w:sz="4" w:space="0" w:color="auto"/>
-              <w:left w:val="nil"/>
-              <w:bottom w:val="dotted" w:sz="4" w:space="0" w:color="auto"/>
-              <w:right w:val="dotted" w:sz="4" w:space="0" w:color="auto"/>
-            </w:tcBorders>
-            <w:vAlign w:val="center"/>
-          </w:tcPr>
-          <w:p>
-            <w:pPr>
-              <w:jc w:val="center"/>
-            </w:pPr>
-          </w:p>
-        </w:tc>
-        <w:tc>
-          <w:tcPr>
-            <w:tcW w:w="0" w:type="auto"/>
-            <w:tcBorders>
-              <w:top w:val="dotted" w:sz="4" w:space="0" w:color="auto"/>
-              <w:left w:val="dotted" w:sz="4" w:space="0" w:color="auto"/>
-              <w:bottom w:val="dotted" w:sz="4" w:space="0" w:color="auto"/>
-              <w:right w:val="dotted" w:sz="4" w:space="0" w:color="auto"/>
-            </w:tcBorders>
-            <w:vAlign w:val="center"/>
-          </w:tcPr>
-          <w:p>
-            <w:pPr>
-              <w:jc w:val="center"/>
-            </w:pPr>
-          </w:p>
-        </w:tc>
-        <w:tc>
-          <w:tcPr>
-            <w:tcW w:w="0" w:type="auto"/>
-            <w:tcBorders>
-              <w:top w:val="dotted" w:sz="4" w:space="0" w:color="auto"/>
-              <w:left w:val="nil"/>
-              <w:bottom w:val="dotted" w:sz="4" w:space="0" w:color="auto"/>
-              <w:right w:val="dotted" w:sz="4" w:space="0" w:color="auto"/>
-            </w:tcBorders>
-            <w:vAlign w:val="center"/>
-          </w:tcPr>
-          <w:p>
-            <w:pPr>
-              <w:jc w:val="center"/>
-            </w:pPr>
-          </w:p>
-        </w:tc>
-      </w:tr>
-      <w:tr>
-        <w:trPr>
-          <w:cantSplit/>
-        </w:trPr>
-        <w:tc>
-          <w:tcPr>
-            <w:tcW w:w="0" w:type="auto"/>
-            <w:tcBorders>
-              <w:top w:val="dotted" w:sz="4" w:space="0" w:color="auto"/>
-              <w:left w:val="dotted" w:sz="4" w:space="0" w:color="auto"/>
-              <w:bottom w:val="dotted" w:sz="4" w:space="0" w:color="auto"/>
-              <w:right w:val="dotted" w:sz="4" w:space="0" w:color="auto"/>
-            </w:tcBorders>
-            <w:vAlign w:val="center"/>
-          </w:tcPr>
-          <w:p>
-            <w:pPr>
-              <w:jc w:val="center"/>
-            </w:pPr>
-          </w:p>
-        </w:tc>
-        <w:tc>
-          <w:tcPr>
-            <w:tcW w:w="0" w:type="auto"/>
-            <w:tcBorders>
-              <w:top w:val="dotted" w:sz="4" w:space="0" w:color="auto"/>
-              <w:left w:val="nil"/>
-              <w:bottom w:val="dotted" w:sz="4" w:space="0" w:color="auto"/>
-              <w:right w:val="dotted" w:sz="4" w:space="0" w:color="auto"/>
-            </w:tcBorders>
-            <w:vAlign w:val="center"/>
-          </w:tcPr>
-          <w:p>
-            <w:pPr>
-              <w:jc w:val="center"/>
-            </w:pPr>
-          </w:p>
-        </w:tc>
-        <w:tc>
-          <w:tcPr>
-            <w:tcW w:w="0" w:type="auto"/>
-            <w:tcBorders>
-              <w:top w:val="dotted" w:sz="4" w:space="0" w:color="auto"/>
-              <w:left w:val="nil"/>
-              <w:bottom w:val="dotted" w:sz="4" w:space="0" w:color="auto"/>
-              <w:right w:val="dotted" w:sz="4" w:space="0" w:color="auto"/>
-            </w:tcBorders>
-            <w:vAlign w:val="center"/>
-          </w:tcPr>
-          <w:p>
-            <w:pPr>
-              <w:rPr>
-                <w:rFonts w:eastAsia="Arial" w:cs="Arial"/>
-              </w:rPr>
-            </w:pPr>
-          </w:p>
-        </w:tc>
-        <w:tc>
-          <w:tcPr>
-            <w:tcW w:w="0" w:type="auto"/>
-            <w:tcBorders>
-              <w:top w:val="dotted" w:sz="4" w:space="0" w:color="auto"/>
-              <w:left w:val="nil"/>
-              <w:bottom w:val="dotted" w:sz="4" w:space="0" w:color="auto"/>
-              <w:right w:val="dotted" w:sz="4" w:space="0" w:color="auto"/>
-            </w:tcBorders>
-            <w:vAlign w:val="center"/>
-          </w:tcPr>
-          <w:p>
-            <w:pPr>
-              <w:jc w:val="center"/>
-            </w:pPr>
-          </w:p>
-        </w:tc>
-        <w:tc>
-          <w:tcPr>
-            <w:tcW w:w="0" w:type="auto"/>
-            <w:tcBorders>
-              <w:top w:val="dotted" w:sz="4" w:space="0" w:color="auto"/>
-              <w:left w:val="dotted" w:sz="4" w:space="0" w:color="auto"/>
-              <w:bottom w:val="dotted" w:sz="4" w:space="0" w:color="auto"/>
-              <w:right w:val="dotted" w:sz="4" w:space="0" w:color="auto"/>
-            </w:tcBorders>
-            <w:vAlign w:val="center"/>
-          </w:tcPr>
-          <w:p>
-            <w:pPr>
-              <w:jc w:val="center"/>
-            </w:pPr>
-          </w:p>
-        </w:tc>
-        <w:tc>
-          <w:tcPr>
-            <w:tcW w:w="0" w:type="auto"/>
-            <w:tcBorders>
-              <w:top w:val="dotted" w:sz="4" w:space="0" w:color="auto"/>
-              <w:left w:val="nil"/>
-              <w:bottom w:val="dotted" w:sz="4" w:space="0" w:color="auto"/>
-              <w:right w:val="dotted" w:sz="4" w:space="0" w:color="auto"/>
-            </w:tcBorders>
-            <w:vAlign w:val="center"/>
-          </w:tcPr>
-          <w:p>
-            <w:pPr>
-              <w:jc w:val="center"/>
-            </w:pPr>
-          </w:p>
-        </w:tc>
-      </w:tr>
-      <w:tr>
-        <w:trPr>
-          <w:cantSplit/>
-        </w:trPr>
-        <w:tc>
-          <w:tcPr>
-            <w:tcW w:w="0" w:type="auto"/>
-            <w:tcBorders>
-              <w:top w:val="dotted" w:sz="4" w:space="0" w:color="auto"/>
-              <w:left w:val="dotted" w:sz="4" w:space="0" w:color="auto"/>
-              <w:bottom w:val="dotted" w:sz="4" w:space="0" w:color="auto"/>
-              <w:right w:val="dotted" w:sz="4" w:space="0" w:color="auto"/>
-            </w:tcBorders>
-            <w:vAlign w:val="center"/>
-          </w:tcPr>
-          <w:p>
-            <w:pPr>
-              <w:jc w:val="center"/>
-            </w:pPr>
-          </w:p>
-        </w:tc>
-        <w:tc>
-          <w:tcPr>
-            <w:tcW w:w="0" w:type="auto"/>
-            <w:tcBorders>
-              <w:top w:val="dotted" w:sz="4" w:space="0" w:color="auto"/>
-              <w:left w:val="nil"/>
-              <w:bottom w:val="dotted" w:sz="4" w:space="0" w:color="auto"/>
-              <w:right w:val="dotted" w:sz="4" w:space="0" w:color="auto"/>
-            </w:tcBorders>
-            <w:vAlign w:val="center"/>
-          </w:tcPr>
-          <w:p>
-            <w:pPr>
-              <w:jc w:val="center"/>
-            </w:pPr>
-          </w:p>
-        </w:tc>
-        <w:tc>
-          <w:tcPr>
-            <w:tcW w:w="0" w:type="auto"/>
-            <w:tcBorders>
-              <w:top w:val="dotted" w:sz="4" w:space="0" w:color="auto"/>
-              <w:left w:val="nil"/>
-              <w:bottom w:val="dotted" w:sz="4" w:space="0" w:color="auto"/>
-              <w:right w:val="dotted" w:sz="4" w:space="0" w:color="auto"/>
-            </w:tcBorders>
-            <w:vAlign w:val="center"/>
-          </w:tcPr>
-          <w:p>
-            <w:pPr>
-              <w:rPr>
-                <w:rFonts w:eastAsia="Arial" w:cs="Arial"/>
-              </w:rPr>
-            </w:pPr>
-          </w:p>
-        </w:tc>
-        <w:tc>
-          <w:tcPr>
-            <w:tcW w:w="0" w:type="auto"/>
-            <w:tcBorders>
-              <w:top w:val="dotted" w:sz="4" w:space="0" w:color="auto"/>
-              <w:left w:val="nil"/>
-              <w:bottom w:val="dotted" w:sz="4" w:space="0" w:color="auto"/>
-              <w:right w:val="dotted" w:sz="4" w:space="0" w:color="auto"/>
-            </w:tcBorders>
-            <w:vAlign w:val="center"/>
-          </w:tcPr>
-          <w:p>
-            <w:pPr>
-              <w:jc w:val="center"/>
-            </w:pPr>
-          </w:p>
-        </w:tc>
-        <w:tc>
-          <w:tcPr>
-            <w:tcW w:w="0" w:type="auto"/>
-            <w:tcBorders>
-              <w:top w:val="dotted" w:sz="4" w:space="0" w:color="auto"/>
-              <w:left w:val="dotted" w:sz="4" w:space="0" w:color="auto"/>
-              <w:bottom w:val="dotted" w:sz="4" w:space="0" w:color="auto"/>
-              <w:right w:val="dotted" w:sz="4" w:space="0" w:color="auto"/>
-            </w:tcBorders>
-            <w:vAlign w:val="center"/>
-          </w:tcPr>
-          <w:p>
-            <w:pPr>
-              <w:jc w:val="center"/>
-            </w:pPr>
-          </w:p>
-        </w:tc>
-        <w:tc>
-          <w:tcPr>
-            <w:tcW w:w="0" w:type="auto"/>
-            <w:tcBorders>
-              <w:top w:val="dotted" w:sz="4" w:space="0" w:color="auto"/>
-              <w:left w:val="nil"/>
-              <w:bottom w:val="dotted" w:sz="4" w:space="0" w:color="auto"/>
-              <w:right w:val="dotted" w:sz="4" w:space="0" w:color="auto"/>
-            </w:tcBorders>
-            <w:vAlign w:val="center"/>
-          </w:tcPr>
-          <w:p>
-            <w:pPr>
-              <w:jc w:val="center"/>
-            </w:pPr>
-          </w:p>
-        </w:tc>
-      </w:tr>
     </w:tbl>
     <w:p/>
     <w:p/>
@@ -2623,11 +2376,11 @@
       <w:pPr>
         <w:pStyle w:val="Ttulo2"/>
       </w:pPr>
-      <w:bookmarkStart w:id="9" w:name="_Toc395708275"/>
+      <w:bookmarkStart w:id="8" w:name="_Toc395708275"/>
       <w:r>
         <w:t>2.2 Requisitos Não Funcionais</w:t>
       </w:r>
-      <w:bookmarkEnd w:id="9"/>
+      <w:bookmarkEnd w:id="8"/>
     </w:p>
     <w:p>
       <w:r>
@@ -2687,8 +2440,8 @@
       </w:tblPr>
       <w:tblGrid>
         <w:gridCol w:w="774"/>
-        <w:gridCol w:w="3153"/>
-        <w:gridCol w:w="3418"/>
+        <w:gridCol w:w="3341"/>
+        <w:gridCol w:w="3230"/>
         <w:gridCol w:w="1287"/>
         <w:gridCol w:w="997"/>
       </w:tblGrid>
@@ -2925,11 +2678,7 @@
               <w:right w:val="dotted" w:sz="4" w:space="0" w:color="auto"/>
             </w:tcBorders>
           </w:tcPr>
-          <w:p>
-            <w:r>
-              <w:t>O sistema deverá fazer o gerenciamento das senhas.</w:t>
-            </w:r>
-          </w:p>
+          <w:p/>
         </w:tc>
         <w:tc>
           <w:tcPr>
@@ -2945,15 +2694,6 @@
             <w:pPr>
               <w:jc w:val="both"/>
             </w:pPr>
-            <w:r>
-              <w:rPr>
-                <w:rFonts w:eastAsia="Arial" w:cs="Arial"/>
-              </w:rPr>
-              <w:t xml:space="preserve">Funcionalidade que </w:t>
-            </w:r>
-            <w:r>
-              <w:t>de acordo com a prioridade especificada irá direcionar as senhas aos terminais.</w:t>
-            </w:r>
           </w:p>
         </w:tc>
         <w:tc>
@@ -3285,7 +3025,10 @@
       </w:tr>
     </w:tbl>
     <w:p/>
-    <w:p/>
+    <w:p>
+      <w:bookmarkStart w:id="9" w:name="_GoBack"/>
+      <w:bookmarkEnd w:id="9"/>
+    </w:p>
     <w:p>
       <w:pPr>
         <w:pStyle w:val="Ttulo2"/>
@@ -5594,9 +5337,34 @@
           <w:rFonts w:cs="Arial"/>
           <w:lang w:val="en-US" w:eastAsia="en-US"/>
         </w:rPr>
-        <w:t>UC01 - Cadastrar livros</w:t>
+        <w:t xml:space="preserve">UC01 - </w:t>
+      </w:r>
+      <w:proofErr w:type="spellStart"/>
+      <w:r>
+        <w:rPr>
+          <w:rFonts w:cs="Arial"/>
+          <w:lang w:val="en-US" w:eastAsia="en-US"/>
+        </w:rPr>
+        <w:t>Cadastrar</w:t>
+      </w:r>
+      <w:proofErr w:type="spellEnd"/>
+      <w:r>
+        <w:rPr>
+          <w:rFonts w:cs="Arial"/>
+          <w:lang w:val="en-US" w:eastAsia="en-US"/>
+        </w:rPr>
+        <w:t xml:space="preserve"> </w:t>
+      </w:r>
+      <w:proofErr w:type="spellStart"/>
+      <w:r>
+        <w:rPr>
+          <w:rFonts w:cs="Arial"/>
+          <w:lang w:val="en-US" w:eastAsia="en-US"/>
+        </w:rPr>
+        <w:t>livros</w:t>
       </w:r>
       <w:bookmarkEnd w:id="20"/>
+      <w:proofErr w:type="spellEnd"/>
     </w:p>
     <w:p>
       <w:pPr>
@@ -8413,6 +8181,9 @@
         <w:t xml:space="preserve"> Valores para a Prioridade:</w:t>
       </w:r>
       <w:r>
+        <w:t xml:space="preserve"> </w:t>
+      </w:r>
+      <w:r>
         <w:t>Alta, Média e Baixa</w:t>
       </w:r>
     </w:p>
@@ -8432,7 +8203,19 @@
         <w:t xml:space="preserve"> Valores para o </w:t>
       </w:r>
       <w:r>
-        <w:t>Status: Proposto,  Aprovado,  Rejeitado, Em Avaliação, Substituído por, Dividido em, Mesclado com, Cancelado</w:t>
+        <w:t xml:space="preserve">Status: Proposto, </w:t>
+      </w:r>
+      <w:r>
+        <w:t>Aprovado, Rejeitado, Em Avaliação,</w:t>
+      </w:r>
+      <w:r>
+        <w:t xml:space="preserve"> Substituído </w:t>
+      </w:r>
+      <w:r>
+        <w:t xml:space="preserve">por, </w:t>
+      </w:r>
+      <w:r>
+        <w:t>Dividido em, Mesclado com, Cancelado</w:t>
       </w:r>
       <w:r>
         <w:tab/>
@@ -8451,10 +8234,18 @@
         <w:footnoteRef/>
       </w:r>
       <w:r>
-        <w:t xml:space="preserve"> Valores para a Prioridade:</w:t>
-      </w:r>
-      <w:r>
-        <w:t>Alta, Média e Baixa</w:t>
+        <w:t xml:space="preserve"> Valores para a </w:t>
+      </w:r>
+      <w:proofErr w:type="spellStart"/>
+      <w:r>
+        <w:t>Prioridade:</w:t>
+      </w:r>
+      <w:r>
+        <w:t>Alta</w:t>
+      </w:r>
+      <w:proofErr w:type="spellEnd"/>
+      <w:r>
+        <w:t>, Média e Baixa</w:t>
       </w:r>
     </w:p>
   </w:footnote>
@@ -8473,7 +8264,10 @@
         <w:t xml:space="preserve"> Valores para o </w:t>
       </w:r>
       <w:r>
-        <w:t>Status: Proposto,  Aprovado,  Rejeitado, Em Avaliação, Substituído por, Dividido em, Mesclado com, Cancelado</w:t>
+        <w:t xml:space="preserve">Status: </w:t>
+      </w:r>
+      <w:r>
+        <w:t>Proposto,  Aprovado,  Rejeitado, Em Avaliação, Substituído por, Dividido em, Mesclado com, Cancelado</w:t>
       </w:r>
       <w:r>
         <w:tab/>
@@ -8710,7 +8504,7 @@
             </wp:anchor>
           </w:drawing>
         </mc:Choice>
-        <mc:Fallback xmlns:wp14="http://schemas.microsoft.com/office/word/2010/wordml" xmlns:a14="http://schemas.microsoft.com/office/drawing/2010/main" xmlns:a="http://schemas.openxmlformats.org/drawingml/2006/main" xmlns:am3d="http://schemas.microsoft.com/office/drawing/2017/model3d" xmlns:aink="http://schemas.microsoft.com/office/drawing/2016/ink">
+        <mc:Fallback xmlns:aink="http://schemas.microsoft.com/office/drawing/2016/ink" xmlns:am3d="http://schemas.microsoft.com/office/drawing/2017/model3d" xmlns:a="http://schemas.openxmlformats.org/drawingml/2006/main" xmlns:a14="http://schemas.microsoft.com/office/drawing/2010/main" xmlns:wp14="http://schemas.microsoft.com/office/word/2010/wordml">
           <w:pict w14:anchorId="7343D83F">
             <v:line id="Line 4" style="position:absolute;z-index:251657728;visibility:visible;mso-wrap-style:square;mso-width-percent:0;mso-height-percent:0;mso-wrap-distance-left:9pt;mso-wrap-distance-top:0;mso-wrap-distance-right:9pt;mso-wrap-distance-bottom:0;mso-position-horizontal:absolute;mso-position-horizontal-relative:text;mso-position-vertical:absolute;mso-position-vertical-relative:text;mso-width-percent:0;mso-height-percent:0;mso-width-relative:page;mso-height-relative:page" o:spid="_x0000_s1026" strokeweight=".25pt" from="-9pt,1.75pt" to="486pt,1.75pt" w14:anchorId="210BD158" o:gfxdata="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"/>
           </w:pict>

</xml_diff>